<commit_message>
žeby finálna verzia? :D
</commit_message>
<xml_diff>
--- a/doc/dokumentacia.docx
+++ b/doc/dokumentacia.docx
@@ -2217,7 +2217,14 @@
           <w:rFonts w:ascii="Times New Roman" w:hAnsi="Times New Roman" w:cs="Times New Roman"/>
           <w:sz w:val="24"/>
         </w:rPr>
-        <w:t xml:space="preserve"> sort alebo “radenie rozdeľovaním”  patrí medzi najrýchlejšie metódy radenia polí. Tento algoritmus funguje na veľmi jednoduchom princípe. Pomocou mechanizmu </w:t>
+        <w:t xml:space="preserve"> sort alebo „radenie rozdeľovaním“</w:t>
+      </w:r>
+      <w:r>
+        <w:rPr>
+          <w:rFonts w:ascii="Times New Roman" w:hAnsi="Times New Roman" w:cs="Times New Roman"/>
+          <w:sz w:val="24"/>
+        </w:rPr>
+        <w:t xml:space="preserve">  patrí medzi najrýchlejšie metódy radenia polí. Tento algoritmus funguje na veľmi jednoduchom princípe. Pomocou mechanizmu </w:t>
       </w:r>
       <w:proofErr w:type="spellStart"/>
       <w:r>
@@ -3766,7 +3773,30 @@
           <w:rFonts w:ascii="Times New Roman" w:hAnsi="Times New Roman" w:cs="Times New Roman"/>
           <w:sz w:val="24"/>
         </w:rPr>
-        <w:t xml:space="preserve"> - funkcia vráti dĺžku (počet znakov) reťazca zadaného parametrom “s”.</w:t>
+        <w:t xml:space="preserve"> - funkcia vráti dĺžku (počet znako</w:t>
+      </w:r>
+      <w:r>
+        <w:rPr>
+          <w:rFonts w:ascii="Times New Roman" w:hAnsi="Times New Roman" w:cs="Times New Roman"/>
+          <w:sz w:val="24"/>
+        </w:rPr>
+        <w:t>v) reťazca zadaného parametrom „s</w:t>
+      </w:r>
+      <w:bookmarkStart w:id="14" w:name="_GoBack"/>
+      <w:r>
+        <w:rPr>
+          <w:rFonts w:ascii="Times New Roman" w:hAnsi="Times New Roman" w:cs="Times New Roman"/>
+          <w:sz w:val="24"/>
+        </w:rPr>
+        <w:t>“</w:t>
+      </w:r>
+      <w:bookmarkEnd w:id="14"/>
+      <w:r>
+        <w:rPr>
+          <w:rFonts w:ascii="Times New Roman" w:hAnsi="Times New Roman" w:cs="Times New Roman"/>
+          <w:sz w:val="24"/>
+        </w:rPr>
+        <w:t>.</w:t>
       </w:r>
     </w:p>
     <w:p>
@@ -3883,7 +3913,14 @@
           <w:rFonts w:ascii="Times New Roman" w:hAnsi="Times New Roman" w:cs="Times New Roman"/>
           <w:sz w:val="24"/>
         </w:rPr>
-        <w:t xml:space="preserve"> - funkcia vráti </w:t>
+        <w:t xml:space="preserve"> - funkcia vrá</w:t>
+      </w:r>
+      <w:r>
+        <w:rPr>
+          <w:rFonts w:ascii="Times New Roman" w:hAnsi="Times New Roman" w:cs="Times New Roman"/>
+          <w:sz w:val="24"/>
+        </w:rPr>
+        <w:t xml:space="preserve">ti </w:t>
       </w:r>
       <w:proofErr w:type="spellStart"/>
       <w:r>
@@ -3899,7 +3936,21 @@
           <w:rFonts w:ascii="Times New Roman" w:hAnsi="Times New Roman" w:cs="Times New Roman"/>
           <w:sz w:val="24"/>
         </w:rPr>
-        <w:t xml:space="preserve"> zadaného reťazca ”s”. Hľadaný </w:t>
+        <w:t xml:space="preserve"> zadaného reťazca „</w:t>
+      </w:r>
+      <w:r>
+        <w:rPr>
+          <w:rFonts w:ascii="Times New Roman" w:hAnsi="Times New Roman" w:cs="Times New Roman"/>
+          <w:sz w:val="24"/>
+        </w:rPr>
+        <w:t>s</w:t>
+      </w:r>
+      <w:r>
+        <w:rPr>
+          <w:rFonts w:ascii="Times New Roman" w:hAnsi="Times New Roman" w:cs="Times New Roman"/>
+          <w:sz w:val="24"/>
+        </w:rPr>
+        <w:t xml:space="preserve">“. Hľadaný </w:t>
       </w:r>
       <w:proofErr w:type="spellStart"/>
       <w:r>
@@ -3915,7 +3966,14 @@
           <w:rFonts w:ascii="Times New Roman" w:hAnsi="Times New Roman" w:cs="Times New Roman"/>
           <w:sz w:val="24"/>
         </w:rPr>
-        <w:t xml:space="preserve"> má dĺžku “n” a začína na indexe “i” zadaného reťazca “s”.</w:t>
+        <w:t xml:space="preserve"> má dĺžku „n“ a začína na indexe „i“ zadaného reťazca „s“</w:t>
+      </w:r>
+      <w:r>
+        <w:rPr>
+          <w:rFonts w:ascii="Times New Roman" w:hAnsi="Times New Roman" w:cs="Times New Roman"/>
+          <w:sz w:val="24"/>
+        </w:rPr>
+        <w:t>.</w:t>
       </w:r>
     </w:p>
     <w:p>
@@ -4012,7 +4070,35 @@
           <w:rFonts w:ascii="Times New Roman" w:hAnsi="Times New Roman" w:cs="Times New Roman"/>
           <w:sz w:val="24"/>
         </w:rPr>
-        <w:t xml:space="preserve"> - funkcia lexikograficky porovnáva dva zadané reťazce “s1” a ”s2” a vráti celočíselnú hodnotu 0, ak sú reťazce “s1” a ”s2” rovnaké, 1, ak je “s1” väčší ako “s2” a -1 v ostatných prípadoch.</w:t>
+        <w:t xml:space="preserve"> - funkcia lexikografick</w:t>
+      </w:r>
+      <w:r>
+        <w:rPr>
+          <w:rFonts w:ascii="Times New Roman" w:hAnsi="Times New Roman" w:cs="Times New Roman"/>
+          <w:sz w:val="24"/>
+        </w:rPr>
+        <w:t>y porovnáva dva zadané reťazce „s1“ a „s2“</w:t>
+      </w:r>
+      <w:r>
+        <w:rPr>
+          <w:rFonts w:ascii="Times New Roman" w:hAnsi="Times New Roman" w:cs="Times New Roman"/>
+          <w:sz w:val="24"/>
+        </w:rPr>
+        <w:t xml:space="preserve"> a vráti celočí</w:t>
+      </w:r>
+      <w:r>
+        <w:rPr>
+          <w:rFonts w:ascii="Times New Roman" w:hAnsi="Times New Roman" w:cs="Times New Roman"/>
+          <w:sz w:val="24"/>
+        </w:rPr>
+        <w:t>selnú hodnotu 0, ak sú reťazce „s1“ a „s2“ rovnaké, 1, ak je „s1“ väčší ako „s2“</w:t>
+      </w:r>
+      <w:r>
+        <w:rPr>
+          <w:rFonts w:ascii="Times New Roman" w:hAnsi="Times New Roman" w:cs="Times New Roman"/>
+          <w:sz w:val="24"/>
+        </w:rPr>
+        <w:t xml:space="preserve"> a -1 v ostatných prípadoch.</w:t>
       </w:r>
     </w:p>
     <w:p>
@@ -4218,7 +4304,14 @@
           <w:rFonts w:ascii="Times New Roman" w:hAnsi="Times New Roman" w:cs="Times New Roman"/>
           <w:sz w:val="24"/>
         </w:rPr>
-        <w:t xml:space="preserve"> - funkcia nájde prvý výskyt zadaného </w:t>
+        <w:t xml:space="preserve"> - funkcia nájde p</w:t>
+      </w:r>
+      <w:r>
+        <w:rPr>
+          <w:rFonts w:ascii="Times New Roman" w:hAnsi="Times New Roman" w:cs="Times New Roman"/>
+          <w:sz w:val="24"/>
+        </w:rPr>
+        <w:t xml:space="preserve">rvý výskyt zadaného </w:t>
       </w:r>
       <w:proofErr w:type="spellStart"/>
       <w:r>
@@ -4234,7 +4327,7 @@
           <w:rFonts w:ascii="Times New Roman" w:hAnsi="Times New Roman" w:cs="Times New Roman"/>
           <w:sz w:val="24"/>
         </w:rPr>
-        <w:t xml:space="preserve"> “</w:t>
+        <w:t xml:space="preserve"> „</w:t>
       </w:r>
       <w:proofErr w:type="spellStart"/>
       <w:r>
@@ -4250,7 +4343,21 @@
           <w:rFonts w:ascii="Times New Roman" w:hAnsi="Times New Roman" w:cs="Times New Roman"/>
           <w:sz w:val="24"/>
         </w:rPr>
-        <w:t xml:space="preserve">” v reťazci “s” a následne vráti jeho pozíciu. Ak sa jedná o prázdny reťazec, vyskytuje sa vždy v každom reťazci na indexe 0. V prípade, že zadaný </w:t>
+        <w:t>“ v reťazci „s“</w:t>
+      </w:r>
+      <w:r>
+        <w:rPr>
+          <w:rFonts w:ascii="Times New Roman" w:hAnsi="Times New Roman" w:cs="Times New Roman"/>
+          <w:sz w:val="24"/>
+        </w:rPr>
+        <w:t xml:space="preserve"> a následne vráti jeho pozíciu. Ak sa jedná o prázdny reťazec, vyskytuje sa vždy v každom reťazci na indexe 0. V prípade, že z</w:t>
+      </w:r>
+      <w:r>
+        <w:rPr>
+          <w:rFonts w:ascii="Times New Roman" w:hAnsi="Times New Roman" w:cs="Times New Roman"/>
+          <w:sz w:val="24"/>
+        </w:rPr>
+        <w:t xml:space="preserve">adaný </w:t>
       </w:r>
       <w:proofErr w:type="spellStart"/>
       <w:r>
@@ -4266,7 +4373,7 @@
           <w:rFonts w:ascii="Times New Roman" w:hAnsi="Times New Roman" w:cs="Times New Roman"/>
           <w:sz w:val="24"/>
         </w:rPr>
-        <w:t xml:space="preserve"> “</w:t>
+        <w:t xml:space="preserve"> „</w:t>
       </w:r>
       <w:proofErr w:type="spellStart"/>
       <w:r>
@@ -4282,7 +4389,14 @@
           <w:rFonts w:ascii="Times New Roman" w:hAnsi="Times New Roman" w:cs="Times New Roman"/>
           <w:sz w:val="24"/>
         </w:rPr>
-        <w:t xml:space="preserve">” nie je nájdený, funkcia vráti hodnotu -1. V našom zadaní sme využili metódu </w:t>
+        <w:t>“</w:t>
+      </w:r>
+      <w:r>
+        <w:rPr>
+          <w:rFonts w:ascii="Times New Roman" w:hAnsi="Times New Roman" w:cs="Times New Roman"/>
+          <w:sz w:val="24"/>
+        </w:rPr>
+        <w:t xml:space="preserve"> nie je nájdený, funkcia vráti hodnotu -1. V našom zadaní sme využili metódu </w:t>
       </w:r>
       <w:proofErr w:type="spellStart"/>
       <w:r>
@@ -4459,8 +4573,8 @@
         <w:spacing w:after="0"/>
         <w:ind w:left="431" w:hanging="431"/>
       </w:pPr>
-      <w:bookmarkStart w:id="14" w:name="_Toc468826596"/>
-      <w:bookmarkEnd w:id="14"/>
+      <w:bookmarkStart w:id="15" w:name="_Toc468826596"/>
+      <w:bookmarkEnd w:id="15"/>
       <w:r>
         <w:t>PRÁCA V TÍME</w:t>
       </w:r>
@@ -4667,8 +4781,8 @@
         <w:spacing w:after="0"/>
         <w:ind w:left="431" w:hanging="431"/>
       </w:pPr>
-      <w:bookmarkStart w:id="15" w:name="_Toc468826597"/>
-      <w:bookmarkEnd w:id="15"/>
+      <w:bookmarkStart w:id="16" w:name="_Toc468826597"/>
+      <w:bookmarkEnd w:id="16"/>
       <w:r>
         <w:t>ZÁVER</w:t>
       </w:r>
@@ -4739,8 +4853,6 @@
         </w:rPr>
         <w:t>,</w:t>
       </w:r>
-      <w:bookmarkStart w:id="16" w:name="_GoBack"/>
-      <w:bookmarkEnd w:id="16"/>
       <w:r>
         <w:rPr>
           <w:rFonts w:ascii="Times New Roman" w:hAnsi="Times New Roman" w:cs="Times New Roman"/>
@@ -22382,7 +22494,7 @@
           <w:rPr>
             <w:noProof/>
           </w:rPr>
-          <w:t>7</w:t>
+          <w:t>11</w:t>
         </w:r>
         <w:r>
           <w:fldChar w:fldCharType="end"/>
@@ -24771,7 +24883,7 @@
 </file>
 
 <file path=customXml/itemProps1.xml><?xml version="1.0" encoding="utf-8"?>
-<ds:datastoreItem xmlns:ds="http://schemas.openxmlformats.org/officeDocument/2006/customXml" ds:itemID="{1A5066CE-D350-4A8A-B715-C9B9F39E3A9E}">
+<ds:datastoreItem xmlns:ds="http://schemas.openxmlformats.org/officeDocument/2006/customXml" ds:itemID="{9869F0BB-BED7-4FAF-B08B-655820E3B5F8}">
   <ds:schemaRefs>
     <ds:schemaRef ds:uri="http://schemas.openxmlformats.org/officeDocument/2006/bibliography"/>
   </ds:schemaRefs>

</xml_diff>